<commit_message>
Updated and final prelim report
</commit_message>
<xml_diff>
--- a/FinalProject/term project preliminary report.docx
+++ b/FinalProject/term project preliminary report.docx
@@ -357,11 +357,28 @@
       </w:r>
       <w:proofErr w:type="spellEnd"/>
       <w:r>
-        <w:t>, Matplotlib</w:t>
+        <w:t xml:space="preserve">, </w:t>
+      </w:r>
+      <w:proofErr w:type="spellStart"/>
+      <w:r>
+        <w:t>Biopython</w:t>
+      </w:r>
+      <w:proofErr w:type="spellEnd"/>
+      <w:r>
+        <w:t xml:space="preserve">, </w:t>
+      </w:r>
+      <w:r>
+        <w:t>Matplotlib</w:t>
+      </w:r>
+      <w:r>
+        <w:t xml:space="preserve"> </w:t>
       </w:r>
     </w:p>
     <w:p/>
     <w:p>
+      <w:r>
+        <w:t>**</w:t>
+      </w:r>
       <w:r>
         <w:t>Additions: Python and matplotlib were used to create Phylogenetic trees to compare genomes</w:t>
       </w:r>
@@ -477,44 +494,30 @@
           <w:rFonts w:ascii="Calibri" w:eastAsia="Calibri" w:hAnsi="Calibri" w:cs="Times New Roman"/>
         </w:rPr>
       </w:pPr>
-      <w:r>
+    </w:p>
+    <w:p>
+      <w:pPr>
         <w:rPr>
           <w:rFonts w:ascii="Calibri" w:eastAsia="Calibri" w:hAnsi="Calibri" w:cs="Times New Roman"/>
         </w:rPr>
-        <w:t xml:space="preserve">Next Step: </w:t>
-      </w:r>
+      </w:pPr>
       <w:r>
         <w:rPr>
           <w:rFonts w:ascii="Calibri" w:eastAsia="Calibri" w:hAnsi="Calibri" w:cs="Times New Roman"/>
         </w:rPr>
-        <w:t xml:space="preserve"> Cleaning up, extending to include SARS-like genomes, and analyzing data to finalize phylogenetic trees. </w:t>
-      </w:r>
-    </w:p>
-    <w:p>
-      <w:pPr>
+        <w:t>Initial data</w:t>
+      </w:r>
+      <w:r>
         <w:rPr>
           <w:rFonts w:ascii="Calibri" w:eastAsia="Calibri" w:hAnsi="Calibri" w:cs="Times New Roman"/>
         </w:rPr>
-      </w:pPr>
-    </w:p>
-    <w:p>
-      <w:pPr>
+        <w:t xml:space="preserve"> (same from proposal)</w:t>
+      </w:r>
+      <w:r>
         <w:rPr>
           <w:rFonts w:ascii="Calibri" w:eastAsia="Calibri" w:hAnsi="Calibri" w:cs="Times New Roman"/>
         </w:rPr>
-      </w:pPr>
-    </w:p>
-    <w:p>
-      <w:pPr>
-        <w:rPr>
-          <w:rFonts w:ascii="Calibri" w:eastAsia="Calibri" w:hAnsi="Calibri" w:cs="Times New Roman"/>
-        </w:rPr>
-      </w:pPr>
-      <w:r>
-        <w:rPr>
-          <w:rFonts w:ascii="Calibri" w:eastAsia="Calibri" w:hAnsi="Calibri" w:cs="Times New Roman"/>
-        </w:rPr>
-        <w:t>Initial data:</w:t>
+        <w:t>:</w:t>
       </w:r>
     </w:p>
     <w:p>
@@ -1085,42 +1088,20 @@
         </w:tabs>
       </w:pPr>
       <w:r>
-        <w:t xml:space="preserve">Looking at </w:t>
-      </w:r>
-      <w:r>
-        <w:t>the tree below that removes omicron variants from the equation can give a better look at how just the SARS-COV-2 variants relate to one another.</w:t>
-      </w:r>
-      <w:r>
-        <w:t xml:space="preserve"> </w:t>
-      </w:r>
-      <w:r>
-        <w:t>Epsilon shows the least amount of evolutionary change and eta shows the greatest when comparing only SARS-COV-2 variants.</w:t>
-      </w:r>
-      <w:r>
-        <w:t xml:space="preserve"> </w:t>
-      </w:r>
-    </w:p>
-    <w:p>
-      <w:pPr>
-        <w:tabs>
-          <w:tab w:val="left" w:pos="900"/>
-        </w:tabs>
-      </w:pPr>
-      <w:r>
         <w:rPr>
           <w:noProof/>
         </w:rPr>
         <w:drawing>
-          <wp:anchor distT="0" distB="0" distL="114300" distR="114300" simplePos="0" relativeHeight="251661312" behindDoc="0" locked="0" layoutInCell="1" allowOverlap="1" wp14:anchorId="6A0C7CA0" wp14:editId="7E3953AB">
+          <wp:anchor distT="0" distB="0" distL="114300" distR="114300" simplePos="0" relativeHeight="251661312" behindDoc="0" locked="0" layoutInCell="1" allowOverlap="1" wp14:anchorId="6A0C7CA0" wp14:editId="259C6ABD">
             <wp:simplePos x="0" y="0"/>
             <wp:positionH relativeFrom="margin">
-              <wp:align>center</wp:align>
+              <wp:posOffset>-762000</wp:posOffset>
             </wp:positionH>
             <wp:positionV relativeFrom="paragraph">
-              <wp:posOffset>589915</wp:posOffset>
+              <wp:posOffset>1033145</wp:posOffset>
             </wp:positionV>
             <wp:extent cx="7458075" cy="4933950"/>
-            <wp:effectExtent l="0" t="0" r="9525" b="0"/>
+            <wp:effectExtent l="0" t="0" r="0" b="6350"/>
             <wp:wrapSquare wrapText="bothSides"/>
             <wp:docPr id="302952678" name="Picture 1" descr="A black and white chart&#10;&#10;Description automatically generated with medium confidence"/>
             <wp:cNvGraphicFramePr>
@@ -1166,6 +1147,82 @@
           </wp:anchor>
         </w:drawing>
       </w:r>
+      <w:r>
+        <w:t xml:space="preserve">Looking at </w:t>
+      </w:r>
+      <w:r>
+        <w:t>the tree below that removes omicron variants from the equation can give a better look at how the SARS-COV-2 variants relate to one another.</w:t>
+      </w:r>
+      <w:r>
+        <w:t xml:space="preserve"> </w:t>
+      </w:r>
+      <w:r>
+        <w:t>Epsilon shows the least amount of evolutionary change and eta shows the greatest when comparing only SARS-COV-2 variants.</w:t>
+      </w:r>
+      <w:r>
+        <w:t xml:space="preserve"> </w:t>
+      </w:r>
+      <w:r>
+        <w:t>This is determined by considering the branch length. The longer the branch length the more distant of an evolutionary relationship.</w:t>
+      </w:r>
+    </w:p>
+    <w:p>
+      <w:pPr>
+        <w:tabs>
+          <w:tab w:val="left" w:pos="900"/>
+        </w:tabs>
+      </w:pPr>
+    </w:p>
+    <w:p>
+      <w:pPr>
+        <w:tabs>
+          <w:tab w:val="left" w:pos="900"/>
+        </w:tabs>
+      </w:pPr>
+      <w:r>
+        <w:t xml:space="preserve">Current plan: </w:t>
+      </w:r>
+    </w:p>
+    <w:p>
+      <w:pPr>
+        <w:tabs>
+          <w:tab w:val="left" w:pos="900"/>
+        </w:tabs>
+      </w:pPr>
+      <w:r>
+        <w:t xml:space="preserve">The current plan is to continue to build trees that examine the evolutionary relationship between variants. We will use </w:t>
+      </w:r>
+      <w:proofErr w:type="spellStart"/>
+      <w:r>
+        <w:t>biophython</w:t>
+      </w:r>
+      <w:proofErr w:type="spellEnd"/>
+      <w:r>
+        <w:t xml:space="preserve"> instead of </w:t>
+      </w:r>
+      <w:proofErr w:type="spellStart"/>
+      <w:r>
+        <w:t>biojava</w:t>
+      </w:r>
+      <w:proofErr w:type="spellEnd"/>
+      <w:r>
+        <w:t xml:space="preserve"> as the latter did not yield the simplest results or code. This includes cleaning up our current trees and extending the number of sequences for each tree using SARS-like genomes. </w:t>
+      </w:r>
+      <w:proofErr w:type="gramStart"/>
+      <w:r>
+        <w:t>Finally</w:t>
+      </w:r>
+      <w:proofErr w:type="gramEnd"/>
+      <w:r>
+        <w:t xml:space="preserve"> we will analyze the data based on these phylogenetic trees. </w:t>
+      </w:r>
+    </w:p>
+    <w:p>
+      <w:pPr>
+        <w:tabs>
+          <w:tab w:val="left" w:pos="900"/>
+        </w:tabs>
+      </w:pPr>
     </w:p>
     <w:sectPr>
       <w:pgSz w:w="12240" w:h="15840"/>

</xml_diff>